<commit_message>
Cambios revisados con David
Revision de los pcbs de la bateria.

En el DCDC se añade un diode Clamp (bat54s) en la medicion de la tension de salida.
Actualizacion de la BOM a v8.
Documentos de Cambios de versiones
</commit_message>
<xml_diff>
--- a/02.Hardware/Cambios de Version/Documento de Cambios HW.docx
+++ b/02.Hardware/Cambios de Version/Documento de Cambios HW.docx
@@ -1,6 +1,6 @@
 
 <file path=word/document.xml><?xml version="1.0" encoding="utf-8"?>
-<w:document xmlns:wpc="http://schemas.microsoft.com/office/word/2010/wordprocessingCanvas" xmlns:cx="http://schemas.microsoft.com/office/drawing/2014/chartex" xmlns:cx1="http://schemas.microsoft.com/office/drawing/2015/9/8/chartex" xmlns:cx2="http://schemas.microsoft.com/office/drawing/2015/10/21/chartex" xmlns:cx3="http://schemas.microsoft.com/office/drawing/2016/5/9/chartex" xmlns:cx4="http://schemas.microsoft.com/office/drawing/2016/5/10/chartex" xmlns:cx5="http://schemas.microsoft.com/office/drawing/2016/5/11/chartex" xmlns:cx6="http://schemas.microsoft.com/office/drawing/2016/5/12/chartex" xmlns:cx7="http://schemas.microsoft.com/office/drawing/2016/5/13/chartex" xmlns:cx8="http://schemas.microsoft.com/office/drawing/2016/5/14/chartex" xmlns:mc="http://schemas.openxmlformats.org/markup-compatibility/2006" xmlns:aink="http://schemas.microsoft.com/office/drawing/2016/ink" xmlns:am3d="http://schemas.microsoft.com/office/drawing/2017/model3d" xmlns:o="urn:schemas-microsoft-com:office:office" xmlns:r="http://schemas.openxmlformats.org/officeDocument/2006/relationships" xmlns:m="http://schemas.openxmlformats.org/officeDocument/2006/math" xmlns:v="urn:schemas-microsoft-com:vml" xmlns:wp14="http://schemas.microsoft.com/office/word/2010/wordprocessingDrawing" xmlns:wp="http://schemas.openxmlformats.org/drawingml/2006/wordprocessingDrawing" xmlns:w10="urn:schemas-microsoft-com:office:word" xmlns:w="http://schemas.openxmlformats.org/wordprocessingml/2006/main" xmlns:w14="http://schemas.microsoft.com/office/word/2010/wordml" xmlns:w15="http://schemas.microsoft.com/office/word/2012/wordml" xmlns:w16cex="http://schemas.microsoft.com/office/word/2018/wordml/cex" xmlns:w16cid="http://schemas.microsoft.com/office/word/2016/wordml/cid" xmlns:w16="http://schemas.microsoft.com/office/word/2018/wordml" xmlns:w16sdtdh="http://schemas.microsoft.com/office/word/2020/wordml/sdtdatahash" xmlns:w16se="http://schemas.microsoft.com/office/word/2015/wordml/symex" xmlns:wpg="http://schemas.microsoft.com/office/word/2010/wordprocessingGroup" xmlns:wpi="http://schemas.microsoft.com/office/word/2010/wordprocessingInk" xmlns:wne="http://schemas.microsoft.com/office/word/2006/wordml" xmlns:wps="http://schemas.microsoft.com/office/word/2010/wordprocessingShape" mc:Ignorable="w14 w15 w16se w16cid w16 w16cex w16sdtdh wp14">
+<w:document xmlns:wpc="http://schemas.microsoft.com/office/word/2010/wordprocessingCanvas" xmlns:cx="http://schemas.microsoft.com/office/drawing/2014/chartex" xmlns:cx1="http://schemas.microsoft.com/office/drawing/2015/9/8/chartex" xmlns:cx2="http://schemas.microsoft.com/office/drawing/2015/10/21/chartex" xmlns:cx3="http://schemas.microsoft.com/office/drawing/2016/5/9/chartex" xmlns:cx4="http://schemas.microsoft.com/office/drawing/2016/5/10/chartex" xmlns:cx5="http://schemas.microsoft.com/office/drawing/2016/5/11/chartex" xmlns:cx6="http://schemas.microsoft.com/office/drawing/2016/5/12/chartex" xmlns:cx7="http://schemas.microsoft.com/office/drawing/2016/5/13/chartex" xmlns:cx8="http://schemas.microsoft.com/office/drawing/2016/5/14/chartex" xmlns:mc="http://schemas.openxmlformats.org/markup-compatibility/2006" xmlns:aink="http://schemas.microsoft.com/office/drawing/2016/ink" xmlns:am3d="http://schemas.microsoft.com/office/drawing/2017/model3d" xmlns:o="urn:schemas-microsoft-com:office:office" xmlns:oel="http://schemas.microsoft.com/office/2019/extlst" xmlns:r="http://schemas.openxmlformats.org/officeDocument/2006/relationships" xmlns:m="http://schemas.openxmlformats.org/officeDocument/2006/math" xmlns:v="urn:schemas-microsoft-com:vml" xmlns:wp14="http://schemas.microsoft.com/office/word/2010/wordprocessingDrawing" xmlns:wp="http://schemas.openxmlformats.org/drawingml/2006/wordprocessingDrawing" xmlns:w10="urn:schemas-microsoft-com:office:word" xmlns:w="http://schemas.openxmlformats.org/wordprocessingml/2006/main" xmlns:w14="http://schemas.microsoft.com/office/word/2010/wordml" xmlns:w15="http://schemas.microsoft.com/office/word/2012/wordml" xmlns:w16cex="http://schemas.microsoft.com/office/word/2018/wordml/cex" xmlns:w16cid="http://schemas.microsoft.com/office/word/2016/wordml/cid" xmlns:w16="http://schemas.microsoft.com/office/word/2018/wordml" xmlns:w16sdtdh="http://schemas.microsoft.com/office/word/2020/wordml/sdtdatahash" xmlns:w16se="http://schemas.microsoft.com/office/word/2015/wordml/symex" xmlns:wpg="http://schemas.microsoft.com/office/word/2010/wordprocessingGroup" xmlns:wpi="http://schemas.microsoft.com/office/word/2010/wordprocessingInk" xmlns:wne="http://schemas.microsoft.com/office/word/2006/wordml" xmlns:wps="http://schemas.microsoft.com/office/word/2010/wordprocessingShape" mc:Ignorable="w14 w15 w16se w16cid w16 w16cex w16sdtdh wp14">
   <w:body>
     <w:p>
       <w:pPr>
@@ -23,10 +23,10 @@
         <w:tblLook w:val="04A0" w:firstRow="1" w:lastRow="0" w:firstColumn="1" w:lastColumn="0" w:noHBand="0" w:noVBand="1"/>
       </w:tblPr>
       <w:tblGrid>
-        <w:gridCol w:w="393"/>
+        <w:gridCol w:w="390"/>
         <w:gridCol w:w="1293"/>
-        <w:gridCol w:w="4543"/>
-        <w:gridCol w:w="2286"/>
+        <w:gridCol w:w="4396"/>
+        <w:gridCol w:w="2436"/>
       </w:tblGrid>
       <w:tr>
         <w:trPr>
@@ -203,16 +203,16 @@
                 <w:noProof/>
               </w:rPr>
               <w:drawing>
-                <wp:anchor distT="0" distB="0" distL="114300" distR="114300" simplePos="0" relativeHeight="251659264" behindDoc="0" locked="0" layoutInCell="1" allowOverlap="1" wp14:anchorId="37C0BB24" wp14:editId="77D8285F">
+                <wp:anchor distT="0" distB="0" distL="114300" distR="114300" simplePos="0" relativeHeight="251659264" behindDoc="0" locked="0" layoutInCell="1" allowOverlap="1" wp14:anchorId="37C0BB24" wp14:editId="6E44859B">
                   <wp:simplePos x="0" y="0"/>
                   <wp:positionH relativeFrom="column">
-                    <wp:align>right</wp:align>
+                    <wp:posOffset>9307</wp:posOffset>
                   </wp:positionH>
                   <wp:positionV relativeFrom="paragraph">
-                    <wp:posOffset>3173095</wp:posOffset>
+                    <wp:posOffset>115512</wp:posOffset>
                   </wp:positionV>
-                  <wp:extent cx="1000125" cy="967105"/>
-                  <wp:effectExtent l="0" t="0" r="9525" b="4445"/>
+                  <wp:extent cx="1405259" cy="1358863"/>
+                  <wp:effectExtent l="0" t="0" r="4445" b="0"/>
                   <wp:wrapSquare wrapText="bothSides"/>
                   <wp:docPr id="8" name="Imagen 8"/>
                   <wp:cNvGraphicFramePr>
@@ -240,7 +240,7 @@
                         <pic:spPr>
                           <a:xfrm>
                             <a:off x="0" y="0"/>
-                            <a:ext cx="1000125" cy="967105"/>
+                            <a:ext cx="1405259" cy="1358863"/>
                           </a:xfrm>
                           <a:prstGeom prst="rect">
                             <a:avLst/>
@@ -323,7 +323,7 @@
             </w:r>
             <w:proofErr w:type="spellEnd"/>
             <w:r>
-              <w:t xml:space="preserve"> M0 (usada como tarjeta base en la programación del todo el SW). </w:t>
+              <w:t xml:space="preserve"> M0 (usada como tarjeta base en la programación de todo el SW). </w:t>
             </w:r>
           </w:p>
           <w:p>
@@ -509,6 +509,196 @@
               </w:rPr>
             </w:pPr>
           </w:p>
+        </w:tc>
+      </w:tr>
+      <w:tr>
+        <w:trPr>
+          <w:trHeight w:val="351"/>
+        </w:trPr>
+        <w:tc>
+          <w:tcPr>
+            <w:tcW w:w="393" w:type="dxa"/>
+          </w:tcPr>
+          <w:p>
+            <w:r>
+              <w:t>5</w:t>
+            </w:r>
+          </w:p>
+        </w:tc>
+        <w:tc>
+          <w:tcPr>
+            <w:tcW w:w="1293" w:type="dxa"/>
+          </w:tcPr>
+          <w:p>
+            <w:r>
+              <w:t>PCB</w:t>
+            </w:r>
+          </w:p>
+        </w:tc>
+        <w:tc>
+          <w:tcPr>
+            <w:tcW w:w="4543" w:type="dxa"/>
+            <w:shd w:val="clear" w:color="auto" w:fill="auto"/>
+          </w:tcPr>
+          <w:p>
+            <w:r>
+              <w:t>Eliminar circuito multiplexor USB/I2C. (U4)</w:t>
+            </w:r>
+          </w:p>
+          <w:p/>
+        </w:tc>
+        <w:tc>
+          <w:tcPr>
+            <w:tcW w:w="2286" w:type="dxa"/>
+          </w:tcPr>
+          <w:p>
+            <w:r>
+              <w:rPr>
+                <w:noProof/>
+              </w:rPr>
+              <w:drawing>
+                <wp:anchor distT="0" distB="0" distL="114300" distR="114300" simplePos="0" relativeHeight="251660288" behindDoc="1" locked="0" layoutInCell="1" allowOverlap="1" wp14:anchorId="74D89CFE" wp14:editId="1A3FF0BF">
+                  <wp:simplePos x="0" y="0"/>
+                  <wp:positionH relativeFrom="column">
+                    <wp:posOffset>128270</wp:posOffset>
+                  </wp:positionH>
+                  <wp:positionV relativeFrom="paragraph">
+                    <wp:posOffset>139700</wp:posOffset>
+                  </wp:positionV>
+                  <wp:extent cx="1195705" cy="842010"/>
+                  <wp:effectExtent l="0" t="0" r="4445" b="0"/>
+                  <wp:wrapTight wrapText="bothSides">
+                    <wp:wrapPolygon edited="0">
+                      <wp:start x="0" y="0"/>
+                      <wp:lineTo x="0" y="21014"/>
+                      <wp:lineTo x="21336" y="21014"/>
+                      <wp:lineTo x="21336" y="0"/>
+                      <wp:lineTo x="0" y="0"/>
+                    </wp:wrapPolygon>
+                  </wp:wrapTight>
+                  <wp:docPr id="1" name="Imagen 1"/>
+                  <wp:cNvGraphicFramePr>
+                    <a:graphicFrameLocks xmlns:a="http://schemas.openxmlformats.org/drawingml/2006/main" noChangeAspect="1"/>
+                  </wp:cNvGraphicFramePr>
+                  <a:graphic xmlns:a="http://schemas.openxmlformats.org/drawingml/2006/main">
+                    <a:graphicData uri="http://schemas.openxmlformats.org/drawingml/2006/picture">
+                      <pic:pic xmlns:pic="http://schemas.openxmlformats.org/drawingml/2006/picture">
+                        <pic:nvPicPr>
+                          <pic:cNvPr id="1" name=""/>
+                          <pic:cNvPicPr/>
+                        </pic:nvPicPr>
+                        <pic:blipFill>
+                          <a:blip r:embed="rId8" cstate="print">
+                            <a:extLst>
+                              <a:ext uri="{28A0092B-C50C-407E-A947-70E740481C1C}">
+                                <a14:useLocalDpi xmlns:a14="http://schemas.microsoft.com/office/drawing/2010/main" val="0"/>
+                              </a:ext>
+                            </a:extLst>
+                          </a:blip>
+                          <a:stretch>
+                            <a:fillRect/>
+                          </a:stretch>
+                        </pic:blipFill>
+                        <pic:spPr>
+                          <a:xfrm>
+                            <a:off x="0" y="0"/>
+                            <a:ext cx="1195705" cy="842010"/>
+                          </a:xfrm>
+                          <a:prstGeom prst="rect">
+                            <a:avLst/>
+                          </a:prstGeom>
+                        </pic:spPr>
+                      </pic:pic>
+                    </a:graphicData>
+                  </a:graphic>
+                </wp:anchor>
+              </w:drawing>
+            </w:r>
+          </w:p>
+        </w:tc>
+      </w:tr>
+      <w:tr>
+        <w:trPr>
+          <w:trHeight w:val="351"/>
+        </w:trPr>
+        <w:tc>
+          <w:tcPr>
+            <w:tcW w:w="393" w:type="dxa"/>
+          </w:tcPr>
+          <w:p>
+            <w:r>
+              <w:t>6</w:t>
+            </w:r>
+          </w:p>
+        </w:tc>
+        <w:tc>
+          <w:tcPr>
+            <w:tcW w:w="1293" w:type="dxa"/>
+          </w:tcPr>
+          <w:p>
+            <w:r>
+              <w:t>PCB</w:t>
+            </w:r>
+          </w:p>
+        </w:tc>
+        <w:tc>
+          <w:tcPr>
+            <w:tcW w:w="4543" w:type="dxa"/>
+            <w:shd w:val="clear" w:color="auto" w:fill="auto"/>
+          </w:tcPr>
+          <w:p>
+            <w:r>
+              <w:t>Recolocación del plano de Masa (Route15), todas las áreas están conectadas y no existen islas.</w:t>
+            </w:r>
+          </w:p>
+        </w:tc>
+        <w:tc>
+          <w:tcPr>
+            <w:tcW w:w="2286" w:type="dxa"/>
+          </w:tcPr>
+          <w:p/>
+        </w:tc>
+      </w:tr>
+      <w:tr>
+        <w:trPr>
+          <w:trHeight w:val="351"/>
+        </w:trPr>
+        <w:tc>
+          <w:tcPr>
+            <w:tcW w:w="393" w:type="dxa"/>
+          </w:tcPr>
+          <w:p>
+            <w:r>
+              <w:t>7</w:t>
+            </w:r>
+          </w:p>
+        </w:tc>
+        <w:tc>
+          <w:tcPr>
+            <w:tcW w:w="1293" w:type="dxa"/>
+          </w:tcPr>
+          <w:p>
+            <w:r>
+              <w:t>PCB</w:t>
+            </w:r>
+          </w:p>
+        </w:tc>
+        <w:tc>
+          <w:tcPr>
+            <w:tcW w:w="4543" w:type="dxa"/>
+            <w:shd w:val="clear" w:color="auto" w:fill="auto"/>
+          </w:tcPr>
+          <w:p>
+            <w:r>
+              <w:t>Se añade el Test Point en el pin 48.</w:t>
+            </w:r>
+          </w:p>
+        </w:tc>
+        <w:tc>
+          <w:tcPr>
+            <w:tcW w:w="2286" w:type="dxa"/>
+          </w:tcPr>
+          <w:p/>
         </w:tc>
       </w:tr>
     </w:tbl>
@@ -927,13 +1117,25 @@
           </w:p>
           <w:p>
             <w:r>
-              <w:t>En la posición 14 se cambia el valor de 15k a 2k7.</w:t>
+              <w:t xml:space="preserve">En la posición 14 se cambia el valor de 15k a </w:t>
+            </w:r>
+            <w:r>
+              <w:t>5k1</w:t>
+            </w:r>
+            <w:r>
+              <w:t>.</w:t>
             </w:r>
           </w:p>
           <w:p/>
           <w:p>
             <w:r>
-              <w:t>En la posición 15 se cambia el valor de 1k a 4k7.</w:t>
+              <w:t xml:space="preserve">En la posición 15 se cambia el valor de 1k a </w:t>
+            </w:r>
+            <w:r>
+              <w:t>8k2</w:t>
+            </w:r>
+            <w:r>
+              <w:t>.</w:t>
             </w:r>
           </w:p>
         </w:tc>
@@ -1160,25 +1362,224 @@
           <w:tcPr>
             <w:tcW w:w="421" w:type="dxa"/>
           </w:tcPr>
+          <w:p>
+            <w:r>
+              <w:t>2</w:t>
+            </w:r>
+          </w:p>
+        </w:tc>
+        <w:tc>
+          <w:tcPr>
+            <w:tcW w:w="1292" w:type="dxa"/>
+          </w:tcPr>
+          <w:p>
+            <w:r>
+              <w:t>BOM</w:t>
+            </w:r>
+          </w:p>
+        </w:tc>
+        <w:tc>
+          <w:tcPr>
+            <w:tcW w:w="4673" w:type="dxa"/>
+          </w:tcPr>
+          <w:p>
+            <w:r>
+              <w:t>modificación</w:t>
+            </w:r>
+            <w:r>
+              <w:t xml:space="preserve"> de la colocación y distribución de colores de los leds de la barra de potencia.</w:t>
+            </w:r>
+          </w:p>
           <w:p/>
-        </w:tc>
-        <w:tc>
-          <w:tcPr>
-            <w:tcW w:w="1292" w:type="dxa"/>
-          </w:tcPr>
-          <w:p/>
-        </w:tc>
-        <w:tc>
-          <w:tcPr>
-            <w:tcW w:w="4673" w:type="dxa"/>
-          </w:tcPr>
-          <w:p/>
+          <w:p>
+            <w:pPr>
+              <w:rPr>
+                <w:lang w:val="en-US"/>
+              </w:rPr>
+            </w:pPr>
+            <w:r>
+              <w:rPr>
+                <w:lang w:val="en-US"/>
+              </w:rPr>
+              <w:t>Change footprint C</w:t>
+            </w:r>
+            <w:proofErr w:type="gramStart"/>
+            <w:r>
+              <w:rPr>
+                <w:lang w:val="en-US"/>
+              </w:rPr>
+              <w:t>2,C</w:t>
+            </w:r>
+            <w:proofErr w:type="gramEnd"/>
+            <w:r>
+              <w:rPr>
+                <w:lang w:val="en-US"/>
+              </w:rPr>
+              <w:t xml:space="preserve">3,C5 from 0603 to 0805                                     </w:t>
+            </w:r>
+          </w:p>
+          <w:p>
+            <w:pPr>
+              <w:rPr>
+                <w:lang w:val="en-US"/>
+              </w:rPr>
+            </w:pPr>
+            <w:r>
+              <w:rPr>
+                <w:lang w:val="en-US"/>
+              </w:rPr>
+              <w:t>Change footprint R1, R2, R4, R6, R7, R</w:t>
+            </w:r>
+            <w:proofErr w:type="gramStart"/>
+            <w:r>
+              <w:rPr>
+                <w:lang w:val="en-US"/>
+              </w:rPr>
+              <w:t>8  from</w:t>
+            </w:r>
+            <w:proofErr w:type="gramEnd"/>
+            <w:r>
+              <w:rPr>
+                <w:lang w:val="en-US"/>
+              </w:rPr>
+              <w:t xml:space="preserve"> 0402 to 0603     </w:t>
+            </w:r>
+          </w:p>
+          <w:p>
+            <w:pPr>
+              <w:rPr>
+                <w:lang w:val="en-US"/>
+              </w:rPr>
+            </w:pPr>
+            <w:r>
+              <w:rPr>
+                <w:lang w:val="en-US"/>
+              </w:rPr>
+              <w:t>Switched C7-</w:t>
+            </w:r>
+            <w:proofErr w:type="gramStart"/>
+            <w:r>
+              <w:rPr>
+                <w:lang w:val="en-US"/>
+              </w:rPr>
+              <w:t>2  from</w:t>
+            </w:r>
+            <w:proofErr w:type="gramEnd"/>
+            <w:r>
+              <w:rPr>
+                <w:lang w:val="en-US"/>
+              </w:rPr>
+              <w:t xml:space="preserve"> Yellow </w:t>
+            </w:r>
+            <w:proofErr w:type="spellStart"/>
+            <w:r>
+              <w:rPr>
+                <w:lang w:val="en-US"/>
+              </w:rPr>
+              <w:t>Redto</w:t>
+            </w:r>
+            <w:proofErr w:type="spellEnd"/>
+            <w:r>
+              <w:rPr>
+                <w:lang w:val="en-US"/>
+              </w:rPr>
+              <w:t xml:space="preserve"> </w:t>
+            </w:r>
+            <w:proofErr w:type="spellStart"/>
+            <w:r>
+              <w:rPr>
+                <w:lang w:val="en-US"/>
+              </w:rPr>
+              <w:t>GreenLed</w:t>
+            </w:r>
+            <w:proofErr w:type="spellEnd"/>
+            <w:r>
+              <w:rPr>
+                <w:lang w:val="en-US"/>
+              </w:rPr>
+              <w:t xml:space="preserve">.                           </w:t>
+            </w:r>
+          </w:p>
+          <w:p>
+            <w:pPr>
+              <w:rPr>
+                <w:lang w:val="en-US"/>
+              </w:rPr>
+            </w:pPr>
+            <w:r>
+              <w:rPr>
+                <w:lang w:val="en-US"/>
+              </w:rPr>
+              <w:t xml:space="preserve">Switched C2-15 from </w:t>
+            </w:r>
+            <w:proofErr w:type="spellStart"/>
+            <w:r>
+              <w:rPr>
+                <w:lang w:val="en-US"/>
+              </w:rPr>
+              <w:t>YellowLed</w:t>
+            </w:r>
+            <w:proofErr w:type="spellEnd"/>
+            <w:r>
+              <w:rPr>
+                <w:lang w:val="en-US"/>
+              </w:rPr>
+              <w:t xml:space="preserve"> to Red Led.                              </w:t>
+            </w:r>
+          </w:p>
+          <w:p>
+            <w:pPr>
+              <w:rPr>
+                <w:lang w:val="en-US"/>
+              </w:rPr>
+            </w:pPr>
+            <w:r>
+              <w:rPr>
+                <w:lang w:val="en-US"/>
+              </w:rPr>
+              <w:t xml:space="preserve">Switched C5-15 from </w:t>
+            </w:r>
+            <w:proofErr w:type="spellStart"/>
+            <w:r>
+              <w:rPr>
+                <w:lang w:val="en-US"/>
+              </w:rPr>
+              <w:t>RedLed</w:t>
+            </w:r>
+            <w:proofErr w:type="spellEnd"/>
+            <w:r>
+              <w:rPr>
+                <w:lang w:val="en-US"/>
+              </w:rPr>
+              <w:t xml:space="preserve"> to </w:t>
+            </w:r>
+            <w:proofErr w:type="spellStart"/>
+            <w:r>
+              <w:rPr>
+                <w:lang w:val="en-US"/>
+              </w:rPr>
+              <w:t>YellowLed</w:t>
+            </w:r>
+            <w:proofErr w:type="spellEnd"/>
+            <w:r>
+              <w:rPr>
+                <w:lang w:val="en-US"/>
+              </w:rPr>
+              <w:t>.</w:t>
+            </w:r>
+          </w:p>
         </w:tc>
         <w:tc>
           <w:tcPr>
             <w:tcW w:w="2129" w:type="dxa"/>
           </w:tcPr>
-          <w:p/>
+          <w:p>
+            <w:pPr>
+              <w:rPr>
+                <w:lang w:val="en-US"/>
+              </w:rPr>
+            </w:pPr>
+          </w:p>
         </w:tc>
       </w:tr>
     </w:tbl>
@@ -1186,6 +1587,7 @@
       <w:pPr>
         <w:rPr>
           <w:u w:val="single"/>
+          <w:lang w:val="en-US"/>
         </w:rPr>
       </w:pPr>
     </w:p>
@@ -1193,11 +1595,13 @@
       <w:pPr>
         <w:rPr>
           <w:u w:val="single"/>
+          <w:lang w:val="en-US"/>
         </w:rPr>
       </w:pPr>
       <w:r>
         <w:rPr>
           <w:u w:val="single"/>
+          <w:lang w:val="en-US"/>
         </w:rPr>
         <w:br w:type="page"/>
       </w:r>
@@ -1482,19 +1886,31 @@
           <w:tcPr>
             <w:tcW w:w="421" w:type="dxa"/>
           </w:tcPr>
-          <w:p/>
+          <w:p>
+            <w:r>
+              <w:t>1</w:t>
+            </w:r>
+          </w:p>
         </w:tc>
         <w:tc>
           <w:tcPr>
             <w:tcW w:w="1292" w:type="dxa"/>
           </w:tcPr>
-          <w:p/>
+          <w:p>
+            <w:r>
+              <w:t>PCB</w:t>
+            </w:r>
+          </w:p>
         </w:tc>
         <w:tc>
           <w:tcPr>
             <w:tcW w:w="4673" w:type="dxa"/>
           </w:tcPr>
-          <w:p/>
+          <w:p>
+            <w:r>
+              <w:t>Voltear Conector de placas.</w:t>
+            </w:r>
+          </w:p>
         </w:tc>
         <w:tc>
           <w:tcPr>
@@ -1655,7 +2071,19 @@
           </w:tcPr>
           <w:p>
             <w:r>
-              <w:t>Colocación de una resistencia de 2k2 de tamaño 0603 en serie con el diodo, en la parte superior.</w:t>
+              <w:t>Colocación de una resistencia de 2k2 de tamaño 0</w:t>
+            </w:r>
+            <w:r>
+              <w:t>4</w:t>
+            </w:r>
+            <w:r>
+              <w:t>0</w:t>
+            </w:r>
+            <w:r>
+              <w:t>2</w:t>
+            </w:r>
+            <w:r>
+              <w:t xml:space="preserve"> en serie con el diodo, en la parte superior.</w:t>
             </w:r>
           </w:p>
         </w:tc>
@@ -1663,6 +2091,7 @@
           <w:tcPr>
             <w:tcW w:w="2129" w:type="dxa"/>
           </w:tcPr>
+          <w:p/>
           <w:p/>
         </w:tc>
       </w:tr>
@@ -1722,6 +2151,70 @@
             <w:tcW w:w="2129" w:type="dxa"/>
           </w:tcPr>
           <w:p/>
+        </w:tc>
+      </w:tr>
+      <w:tr>
+        <w:trPr>
+          <w:trHeight w:val="351"/>
+        </w:trPr>
+        <w:tc>
+          <w:tcPr>
+            <w:tcW w:w="421" w:type="dxa"/>
+          </w:tcPr>
+          <w:p>
+            <w:r>
+              <w:t>3</w:t>
+            </w:r>
+          </w:p>
+        </w:tc>
+        <w:tc>
+          <w:tcPr>
+            <w:tcW w:w="1292" w:type="dxa"/>
+          </w:tcPr>
+          <w:p>
+            <w:r>
+              <w:t>PCB</w:t>
+            </w:r>
+          </w:p>
+        </w:tc>
+        <w:tc>
+          <w:tcPr>
+            <w:tcW w:w="4673" w:type="dxa"/>
+            <w:shd w:val="clear" w:color="auto" w:fill="auto"/>
+          </w:tcPr>
+          <w:p>
+            <w:r>
+              <w:t xml:space="preserve">Inserción de Test </w:t>
+            </w:r>
+            <w:proofErr w:type="spellStart"/>
+            <w:proofErr w:type="gramStart"/>
+            <w:r>
+              <w:t>Pads</w:t>
+            </w:r>
+            <w:proofErr w:type="spellEnd"/>
+            <w:r>
+              <w:t xml:space="preserve">  de</w:t>
+            </w:r>
+            <w:proofErr w:type="gramEnd"/>
+            <w:r>
+              <w:t xml:space="preserve"> las señales de la faja, en la capa de Bottom</w:t>
+            </w:r>
+          </w:p>
+        </w:tc>
+        <w:tc>
+          <w:tcPr>
+            <w:tcW w:w="2129" w:type="dxa"/>
+          </w:tcPr>
+          <w:p>
+            <w:proofErr w:type="spellStart"/>
+            <w:r>
+              <w:t>Testpads</w:t>
+            </w:r>
+            <w:proofErr w:type="spellEnd"/>
+            <w:r>
+              <w:t xml:space="preserve"> necesarios para la fase de testeo en fabricación. </w:t>
+            </w:r>
+          </w:p>
         </w:tc>
       </w:tr>
     </w:tbl>
@@ -1743,7 +2236,7 @@
 </file>
 
 <file path=word/endnotes.xml><?xml version="1.0" encoding="utf-8"?>
-<w:endnotes xmlns:wpc="http://schemas.microsoft.com/office/word/2010/wordprocessingCanvas" xmlns:cx="http://schemas.microsoft.com/office/drawing/2014/chartex" xmlns:cx1="http://schemas.microsoft.com/office/drawing/2015/9/8/chartex" xmlns:cx2="http://schemas.microsoft.com/office/drawing/2015/10/21/chartex" xmlns:cx3="http://schemas.microsoft.com/office/drawing/2016/5/9/chartex" xmlns:cx4="http://schemas.microsoft.com/office/drawing/2016/5/10/chartex" xmlns:cx5="http://schemas.microsoft.com/office/drawing/2016/5/11/chartex" xmlns:cx6="http://schemas.microsoft.com/office/drawing/2016/5/12/chartex" xmlns:cx7="http://schemas.microsoft.com/office/drawing/2016/5/13/chartex" xmlns:cx8="http://schemas.microsoft.com/office/drawing/2016/5/14/chartex" xmlns:mc="http://schemas.openxmlformats.org/markup-compatibility/2006" xmlns:aink="http://schemas.microsoft.com/office/drawing/2016/ink" xmlns:am3d="http://schemas.microsoft.com/office/drawing/2017/model3d" xmlns:o="urn:schemas-microsoft-com:office:office" xmlns:r="http://schemas.openxmlformats.org/officeDocument/2006/relationships" xmlns:m="http://schemas.openxmlformats.org/officeDocument/2006/math" xmlns:v="urn:schemas-microsoft-com:vml" xmlns:wp14="http://schemas.microsoft.com/office/word/2010/wordprocessingDrawing" xmlns:wp="http://schemas.openxmlformats.org/drawingml/2006/wordprocessingDrawing" xmlns:w10="urn:schemas-microsoft-com:office:word" xmlns:w="http://schemas.openxmlformats.org/wordprocessingml/2006/main" xmlns:w14="http://schemas.microsoft.com/office/word/2010/wordml" xmlns:w15="http://schemas.microsoft.com/office/word/2012/wordml" xmlns:w16cex="http://schemas.microsoft.com/office/word/2018/wordml/cex" xmlns:w16cid="http://schemas.microsoft.com/office/word/2016/wordml/cid" xmlns:w16="http://schemas.microsoft.com/office/word/2018/wordml" xmlns:w16sdtdh="http://schemas.microsoft.com/office/word/2020/wordml/sdtdatahash" xmlns:w16se="http://schemas.microsoft.com/office/word/2015/wordml/symex" xmlns:wpg="http://schemas.microsoft.com/office/word/2010/wordprocessingGroup" xmlns:wpi="http://schemas.microsoft.com/office/word/2010/wordprocessingInk" xmlns:wne="http://schemas.microsoft.com/office/word/2006/wordml" xmlns:wps="http://schemas.microsoft.com/office/word/2010/wordprocessingShape" mc:Ignorable="w14 w15 w16se w16cid w16 w16cex w16sdtdh wp14">
+<w:endnotes xmlns:wpc="http://schemas.microsoft.com/office/word/2010/wordprocessingCanvas" xmlns:cx="http://schemas.microsoft.com/office/drawing/2014/chartex" xmlns:cx1="http://schemas.microsoft.com/office/drawing/2015/9/8/chartex" xmlns:cx2="http://schemas.microsoft.com/office/drawing/2015/10/21/chartex" xmlns:cx3="http://schemas.microsoft.com/office/drawing/2016/5/9/chartex" xmlns:cx4="http://schemas.microsoft.com/office/drawing/2016/5/10/chartex" xmlns:cx5="http://schemas.microsoft.com/office/drawing/2016/5/11/chartex" xmlns:cx6="http://schemas.microsoft.com/office/drawing/2016/5/12/chartex" xmlns:cx7="http://schemas.microsoft.com/office/drawing/2016/5/13/chartex" xmlns:cx8="http://schemas.microsoft.com/office/drawing/2016/5/14/chartex" xmlns:mc="http://schemas.openxmlformats.org/markup-compatibility/2006" xmlns:aink="http://schemas.microsoft.com/office/drawing/2016/ink" xmlns:am3d="http://schemas.microsoft.com/office/drawing/2017/model3d" xmlns:o="urn:schemas-microsoft-com:office:office" xmlns:oel="http://schemas.microsoft.com/office/2019/extlst" xmlns:r="http://schemas.openxmlformats.org/officeDocument/2006/relationships" xmlns:m="http://schemas.openxmlformats.org/officeDocument/2006/math" xmlns:v="urn:schemas-microsoft-com:vml" xmlns:wp14="http://schemas.microsoft.com/office/word/2010/wordprocessingDrawing" xmlns:wp="http://schemas.openxmlformats.org/drawingml/2006/wordprocessingDrawing" xmlns:w10="urn:schemas-microsoft-com:office:word" xmlns:w="http://schemas.openxmlformats.org/wordprocessingml/2006/main" xmlns:w14="http://schemas.microsoft.com/office/word/2010/wordml" xmlns:w15="http://schemas.microsoft.com/office/word/2012/wordml" xmlns:w16cex="http://schemas.microsoft.com/office/word/2018/wordml/cex" xmlns:w16cid="http://schemas.microsoft.com/office/word/2016/wordml/cid" xmlns:w16="http://schemas.microsoft.com/office/word/2018/wordml" xmlns:w16sdtdh="http://schemas.microsoft.com/office/word/2020/wordml/sdtdatahash" xmlns:w16se="http://schemas.microsoft.com/office/word/2015/wordml/symex" xmlns:wpg="http://schemas.microsoft.com/office/word/2010/wordprocessingGroup" xmlns:wpi="http://schemas.microsoft.com/office/word/2010/wordprocessingInk" xmlns:wne="http://schemas.microsoft.com/office/word/2006/wordml" xmlns:wps="http://schemas.microsoft.com/office/word/2010/wordprocessingShape" mc:Ignorable="w14 w15 w16se w16cid w16 w16cex w16sdtdh wp14">
   <w:endnote w:type="separator" w:id="-1">
     <w:p>
       <w:pPr>
@@ -1768,7 +2261,7 @@
 </file>
 
 <file path=word/footnotes.xml><?xml version="1.0" encoding="utf-8"?>
-<w:footnotes xmlns:wpc="http://schemas.microsoft.com/office/word/2010/wordprocessingCanvas" xmlns:cx="http://schemas.microsoft.com/office/drawing/2014/chartex" xmlns:cx1="http://schemas.microsoft.com/office/drawing/2015/9/8/chartex" xmlns:cx2="http://schemas.microsoft.com/office/drawing/2015/10/21/chartex" xmlns:cx3="http://schemas.microsoft.com/office/drawing/2016/5/9/chartex" xmlns:cx4="http://schemas.microsoft.com/office/drawing/2016/5/10/chartex" xmlns:cx5="http://schemas.microsoft.com/office/drawing/2016/5/11/chartex" xmlns:cx6="http://schemas.microsoft.com/office/drawing/2016/5/12/chartex" xmlns:cx7="http://schemas.microsoft.com/office/drawing/2016/5/13/chartex" xmlns:cx8="http://schemas.microsoft.com/office/drawing/2016/5/14/chartex" xmlns:mc="http://schemas.openxmlformats.org/markup-compatibility/2006" xmlns:aink="http://schemas.microsoft.com/office/drawing/2016/ink" xmlns:am3d="http://schemas.microsoft.com/office/drawing/2017/model3d" xmlns:o="urn:schemas-microsoft-com:office:office" xmlns:r="http://schemas.openxmlformats.org/officeDocument/2006/relationships" xmlns:m="http://schemas.openxmlformats.org/officeDocument/2006/math" xmlns:v="urn:schemas-microsoft-com:vml" xmlns:wp14="http://schemas.microsoft.com/office/word/2010/wordprocessingDrawing" xmlns:wp="http://schemas.openxmlformats.org/drawingml/2006/wordprocessingDrawing" xmlns:w10="urn:schemas-microsoft-com:office:word" xmlns:w="http://schemas.openxmlformats.org/wordprocessingml/2006/main" xmlns:w14="http://schemas.microsoft.com/office/word/2010/wordml" xmlns:w15="http://schemas.microsoft.com/office/word/2012/wordml" xmlns:w16cex="http://schemas.microsoft.com/office/word/2018/wordml/cex" xmlns:w16cid="http://schemas.microsoft.com/office/word/2016/wordml/cid" xmlns:w16="http://schemas.microsoft.com/office/word/2018/wordml" xmlns:w16sdtdh="http://schemas.microsoft.com/office/word/2020/wordml/sdtdatahash" xmlns:w16se="http://schemas.microsoft.com/office/word/2015/wordml/symex" xmlns:wpg="http://schemas.microsoft.com/office/word/2010/wordprocessingGroup" xmlns:wpi="http://schemas.microsoft.com/office/word/2010/wordprocessingInk" xmlns:wne="http://schemas.microsoft.com/office/word/2006/wordml" xmlns:wps="http://schemas.microsoft.com/office/word/2010/wordprocessingShape" mc:Ignorable="w14 w15 w16se w16cid w16 w16cex w16sdtdh wp14">
+<w:footnotes xmlns:wpc="http://schemas.microsoft.com/office/word/2010/wordprocessingCanvas" xmlns:cx="http://schemas.microsoft.com/office/drawing/2014/chartex" xmlns:cx1="http://schemas.microsoft.com/office/drawing/2015/9/8/chartex" xmlns:cx2="http://schemas.microsoft.com/office/drawing/2015/10/21/chartex" xmlns:cx3="http://schemas.microsoft.com/office/drawing/2016/5/9/chartex" xmlns:cx4="http://schemas.microsoft.com/office/drawing/2016/5/10/chartex" xmlns:cx5="http://schemas.microsoft.com/office/drawing/2016/5/11/chartex" xmlns:cx6="http://schemas.microsoft.com/office/drawing/2016/5/12/chartex" xmlns:cx7="http://schemas.microsoft.com/office/drawing/2016/5/13/chartex" xmlns:cx8="http://schemas.microsoft.com/office/drawing/2016/5/14/chartex" xmlns:mc="http://schemas.openxmlformats.org/markup-compatibility/2006" xmlns:aink="http://schemas.microsoft.com/office/drawing/2016/ink" xmlns:am3d="http://schemas.microsoft.com/office/drawing/2017/model3d" xmlns:o="urn:schemas-microsoft-com:office:office" xmlns:oel="http://schemas.microsoft.com/office/2019/extlst" xmlns:r="http://schemas.openxmlformats.org/officeDocument/2006/relationships" xmlns:m="http://schemas.openxmlformats.org/officeDocument/2006/math" xmlns:v="urn:schemas-microsoft-com:vml" xmlns:wp14="http://schemas.microsoft.com/office/word/2010/wordprocessingDrawing" xmlns:wp="http://schemas.openxmlformats.org/drawingml/2006/wordprocessingDrawing" xmlns:w10="urn:schemas-microsoft-com:office:word" xmlns:w="http://schemas.openxmlformats.org/wordprocessingml/2006/main" xmlns:w14="http://schemas.microsoft.com/office/word/2010/wordml" xmlns:w15="http://schemas.microsoft.com/office/word/2012/wordml" xmlns:w16cex="http://schemas.microsoft.com/office/word/2018/wordml/cex" xmlns:w16cid="http://schemas.microsoft.com/office/word/2016/wordml/cid" xmlns:w16="http://schemas.microsoft.com/office/word/2018/wordml" xmlns:w16sdtdh="http://schemas.microsoft.com/office/word/2020/wordml/sdtdatahash" xmlns:w16se="http://schemas.microsoft.com/office/word/2015/wordml/symex" xmlns:wpg="http://schemas.microsoft.com/office/word/2010/wordprocessingGroup" xmlns:wpi="http://schemas.microsoft.com/office/word/2010/wordprocessingInk" xmlns:wne="http://schemas.microsoft.com/office/word/2006/wordml" xmlns:wps="http://schemas.microsoft.com/office/word/2010/wordprocessingShape" mc:Ignorable="w14 w15 w16se w16cid w16 w16cex w16sdtdh wp14">
   <w:footnote w:type="separator" w:id="-1">
     <w:p>
       <w:pPr>
@@ -1793,7 +2286,7 @@
 </file>
 
 <file path=word/numbering.xml><?xml version="1.0" encoding="utf-8"?>
-<w:numbering xmlns:wpc="http://schemas.microsoft.com/office/word/2010/wordprocessingCanvas" xmlns:cx="http://schemas.microsoft.com/office/drawing/2014/chartex" xmlns:cx1="http://schemas.microsoft.com/office/drawing/2015/9/8/chartex" xmlns:cx2="http://schemas.microsoft.com/office/drawing/2015/10/21/chartex" xmlns:cx3="http://schemas.microsoft.com/office/drawing/2016/5/9/chartex" xmlns:cx4="http://schemas.microsoft.com/office/drawing/2016/5/10/chartex" xmlns:cx5="http://schemas.microsoft.com/office/drawing/2016/5/11/chartex" xmlns:cx6="http://schemas.microsoft.com/office/drawing/2016/5/12/chartex" xmlns:cx7="http://schemas.microsoft.com/office/drawing/2016/5/13/chartex" xmlns:cx8="http://schemas.microsoft.com/office/drawing/2016/5/14/chartex" xmlns:mc="http://schemas.openxmlformats.org/markup-compatibility/2006" xmlns:aink="http://schemas.microsoft.com/office/drawing/2016/ink" xmlns:am3d="http://schemas.microsoft.com/office/drawing/2017/model3d" xmlns:o="urn:schemas-microsoft-com:office:office" xmlns:r="http://schemas.openxmlformats.org/officeDocument/2006/relationships" xmlns:m="http://schemas.openxmlformats.org/officeDocument/2006/math" xmlns:v="urn:schemas-microsoft-com:vml" xmlns:wp14="http://schemas.microsoft.com/office/word/2010/wordprocessingDrawing" xmlns:wp="http://schemas.openxmlformats.org/drawingml/2006/wordprocessingDrawing" xmlns:w10="urn:schemas-microsoft-com:office:word" xmlns:w="http://schemas.openxmlformats.org/wordprocessingml/2006/main" xmlns:w14="http://schemas.microsoft.com/office/word/2010/wordml" xmlns:w15="http://schemas.microsoft.com/office/word/2012/wordml" xmlns:w16cex="http://schemas.microsoft.com/office/word/2018/wordml/cex" xmlns:w16cid="http://schemas.microsoft.com/office/word/2016/wordml/cid" xmlns:w16="http://schemas.microsoft.com/office/word/2018/wordml" xmlns:w16sdtdh="http://schemas.microsoft.com/office/word/2020/wordml/sdtdatahash" xmlns:w16se="http://schemas.microsoft.com/office/word/2015/wordml/symex" xmlns:wpg="http://schemas.microsoft.com/office/word/2010/wordprocessingGroup" xmlns:wpi="http://schemas.microsoft.com/office/word/2010/wordprocessingInk" xmlns:wne="http://schemas.microsoft.com/office/word/2006/wordml" xmlns:wps="http://schemas.microsoft.com/office/word/2010/wordprocessingShape" mc:Ignorable="w14 w15 w16se w16cid w16 w16cex w16sdtdh wp14">
+<w:numbering xmlns:wpc="http://schemas.microsoft.com/office/word/2010/wordprocessingCanvas" xmlns:cx="http://schemas.microsoft.com/office/drawing/2014/chartex" xmlns:cx1="http://schemas.microsoft.com/office/drawing/2015/9/8/chartex" xmlns:cx2="http://schemas.microsoft.com/office/drawing/2015/10/21/chartex" xmlns:cx3="http://schemas.microsoft.com/office/drawing/2016/5/9/chartex" xmlns:cx4="http://schemas.microsoft.com/office/drawing/2016/5/10/chartex" xmlns:cx5="http://schemas.microsoft.com/office/drawing/2016/5/11/chartex" xmlns:cx6="http://schemas.microsoft.com/office/drawing/2016/5/12/chartex" xmlns:cx7="http://schemas.microsoft.com/office/drawing/2016/5/13/chartex" xmlns:cx8="http://schemas.microsoft.com/office/drawing/2016/5/14/chartex" xmlns:mc="http://schemas.openxmlformats.org/markup-compatibility/2006" xmlns:aink="http://schemas.microsoft.com/office/drawing/2016/ink" xmlns:am3d="http://schemas.microsoft.com/office/drawing/2017/model3d" xmlns:o="urn:schemas-microsoft-com:office:office" xmlns:oel="http://schemas.microsoft.com/office/2019/extlst" xmlns:r="http://schemas.openxmlformats.org/officeDocument/2006/relationships" xmlns:m="http://schemas.openxmlformats.org/officeDocument/2006/math" xmlns:v="urn:schemas-microsoft-com:vml" xmlns:wp14="http://schemas.microsoft.com/office/word/2010/wordprocessingDrawing" xmlns:wp="http://schemas.openxmlformats.org/drawingml/2006/wordprocessingDrawing" xmlns:w10="urn:schemas-microsoft-com:office:word" xmlns:w="http://schemas.openxmlformats.org/wordprocessingml/2006/main" xmlns:w14="http://schemas.microsoft.com/office/word/2010/wordml" xmlns:w15="http://schemas.microsoft.com/office/word/2012/wordml" xmlns:w16cex="http://schemas.microsoft.com/office/word/2018/wordml/cex" xmlns:w16cid="http://schemas.microsoft.com/office/word/2016/wordml/cid" xmlns:w16="http://schemas.microsoft.com/office/word/2018/wordml" xmlns:w16sdtdh="http://schemas.microsoft.com/office/word/2020/wordml/sdtdatahash" xmlns:w16se="http://schemas.microsoft.com/office/word/2015/wordml/symex" xmlns:wpg="http://schemas.microsoft.com/office/word/2010/wordprocessingGroup" xmlns:wpi="http://schemas.microsoft.com/office/word/2010/wordprocessingInk" xmlns:wne="http://schemas.microsoft.com/office/word/2006/wordml" xmlns:wps="http://schemas.microsoft.com/office/word/2010/wordprocessingShape" mc:Ignorable="w14 w15 w16se w16cid w16 w16cex w16sdtdh wp14">
   <w:abstractNum w:abstractNumId="0" w15:restartNumberingAfterBreak="0">
     <w:nsid w:val="085566E6"/>
     <w:multiLevelType w:val="hybridMultilevel"/>
@@ -2113,40 +2606,40 @@
       </w:rPr>
     </w:lvl>
   </w:abstractNum>
-  <w:num w:numId="1">
+  <w:num w:numId="1" w16cid:durableId="552428605">
     <w:abstractNumId w:val="2"/>
   </w:num>
-  <w:num w:numId="2">
+  <w:num w:numId="2" w16cid:durableId="2050568279">
     <w:abstractNumId w:val="1"/>
   </w:num>
-  <w:num w:numId="3">
+  <w:num w:numId="3" w16cid:durableId="1059940937">
     <w:abstractNumId w:val="1"/>
   </w:num>
-  <w:num w:numId="4">
+  <w:num w:numId="4" w16cid:durableId="1622111655">
     <w:abstractNumId w:val="1"/>
   </w:num>
-  <w:num w:numId="5">
+  <w:num w:numId="5" w16cid:durableId="1932591645">
     <w:abstractNumId w:val="1"/>
   </w:num>
-  <w:num w:numId="6">
+  <w:num w:numId="6" w16cid:durableId="290136130">
     <w:abstractNumId w:val="1"/>
   </w:num>
-  <w:num w:numId="7">
+  <w:num w:numId="7" w16cid:durableId="1453789410">
     <w:abstractNumId w:val="1"/>
   </w:num>
-  <w:num w:numId="8">
+  <w:num w:numId="8" w16cid:durableId="2071616320">
     <w:abstractNumId w:val="1"/>
   </w:num>
-  <w:num w:numId="9">
+  <w:num w:numId="9" w16cid:durableId="1463500893">
     <w:abstractNumId w:val="1"/>
   </w:num>
-  <w:num w:numId="10">
+  <w:num w:numId="10" w16cid:durableId="77942930">
     <w:abstractNumId w:val="1"/>
   </w:num>
-  <w:num w:numId="11">
+  <w:num w:numId="11" w16cid:durableId="377974464">
     <w:abstractNumId w:val="1"/>
   </w:num>
-  <w:num w:numId="12">
+  <w:num w:numId="12" w16cid:durableId="1404327182">
     <w:abstractNumId w:val="0"/>
   </w:num>
 </w:numbering>

</xml_diff>